<commit_message>
add shuffle for triplet generator
</commit_message>
<xml_diff>
--- a/reports/chuong-4.docx
+++ b/reports/chuong-4.docx
@@ -3188,7 +3188,10 @@
       <w:pPr>
         <w:pStyle w:val="Normal"/>
         <w:jc w:val="both"/>
-        <w:rPr/>
+        <w:rPr>
+          <w:sz w:val="28"/>
+          <w:szCs w:val="28"/>
+        </w:rPr>
       </w:pPr>
       <w:r>
         <w:drawing>
@@ -3374,8 +3377,490 @@
         </w:drawing>
       </w:r>
       <w:r>
-        <w:rPr/>
+        <w:rPr>
+          <w:sz w:val="28"/>
+          <w:szCs w:val="28"/>
+        </w:rPr>
         <w:t>Để huấn luyện mô hình triplet loss, đòi hỏi nhóm phải cung cấp các triplet gồm 3 hình ảnh: 1 hình chuẩn (anchor), 1 hình cùng class (positive) và một hình khác class (negative). Các triplet này có thể được tạo ra từ tập train bằng cách kết hợp tất cả các trường hợp có thể lại. Tuy nhiên, tổ hợp các triplet là mộ con số rất lớn, khi mà với 2 class, mỗi class gồm 600 hình, số triplet có thể tạo ra sẽ là 2 * 600 * 599 * 600 = 431.280.000, hơn 430 triệu triplet!!!</w:t>
+      </w:r>
+    </w:p>
+    <w:p>
+      <w:pPr>
+        <w:pStyle w:val="Normal"/>
+        <w:jc w:val="both"/>
+        <w:rPr>
+          <w:sz w:val="28"/>
+          <w:szCs w:val="28"/>
+        </w:rPr>
+      </w:pPr>
+      <w:r>
+        <w:rPr>
+          <w:sz w:val="28"/>
+          <w:szCs w:val="28"/>
+        </w:rPr>
+        <w:t xml:space="preserve">Để </w:t>
+      </w:r>
+      <w:r>
+        <w:rPr>
+          <w:sz w:val="28"/>
+          <w:szCs w:val="28"/>
+        </w:rPr>
+        <w:t>giảm số triplet cần thiết nhưng vẫn giữ được độ hiệu quả, nhóm chỉ tạo ra 1 triplet cho mỗi hình, đồng thời số triplet này được tạo ra dựa theo từng batch hình được đưa vào, cụ thể như sau: với mỗi batch gồm 16 hình “quạt” và 16 hình “ấm nước”, nhóm sẽ tạo ra 2*16 = 32 triplet sao cho với mỗi hình anchor (A), nhóm sẽ tìm một positive (P) để d(A, P)  là lớn nhất trong số tất cả các cặp A, P tìm được trong batch; tương tự, nhóm cũng tìm một negative N sao cho d(A, N) là nhỏ nhất. Cuối cùng, nhóm sẽ loại bỏ triplet nào không thỏa điều kiện d(A, P) - d(A, N) + margin &gt;= 0. Lý do là vì khoảng cách giữa 3 hình trong những triplet này đã đúng như mong muốn, không cần điều chỉnh nữa.</w:t>
+      </w:r>
+    </w:p>
+    <w:p>
+      <w:pPr>
+        <w:pStyle w:val="Normal"/>
+        <w:jc w:val="both"/>
+        <w:rPr>
+          <w:sz w:val="28"/>
+          <w:szCs w:val="28"/>
+        </w:rPr>
+      </w:pPr>
+      <w:r>
+        <w:rPr>
+          <w:sz w:val="28"/>
+          <w:szCs w:val="28"/>
+        </w:rPr>
+        <w:t>Như vậy, sau khi đã có được phương pháp để tạo các triplet, nhóm bắt đầu thực tinh chỉnh mô hình. Với việc mô hình CNN đã có những kết quả khá tốt, nhóm quyết định chỉ thực hiện huấn luyện trên 2 layer fully connected cuối cùng của mạng và giữ nguyên các trọng số ở những layer còn lại. Sau 5 epochs thì các kết quả đã có sự cải thiện rõ ràng như bảng dưới đây:</w:t>
+      </w:r>
+    </w:p>
+    <w:p>
+      <w:pPr>
+        <w:pStyle w:val="Normal"/>
+        <w:jc w:val="both"/>
+        <w:rPr>
+          <w:sz w:val="28"/>
+          <w:szCs w:val="28"/>
+        </w:rPr>
+      </w:pPr>
+      <w:r>
+        <w:rPr>
+          <w:sz w:val="28"/>
+          <w:szCs w:val="28"/>
+        </w:rPr>
+      </w:r>
+    </w:p>
+    <w:tbl>
+      <w:tblPr>
+        <w:tblW w:w="9638" w:type="dxa"/>
+        <w:jc w:val="left"/>
+        <w:tblInd w:w="0" w:type="dxa"/>
+        <w:tblBorders>
+          <w:top w:val="single" w:sz="2" w:space="0" w:color="000000"/>
+          <w:left w:val="single" w:sz="2" w:space="0" w:color="000000"/>
+          <w:bottom w:val="single" w:sz="2" w:space="0" w:color="000000"/>
+          <w:insideH w:val="single" w:sz="2" w:space="0" w:color="000000"/>
+        </w:tblBorders>
+        <w:tblCellMar>
+          <w:top w:w="55" w:type="dxa"/>
+          <w:left w:w="54" w:type="dxa"/>
+          <w:bottom w:w="55" w:type="dxa"/>
+          <w:right w:w="55" w:type="dxa"/>
+        </w:tblCellMar>
+      </w:tblPr>
+      <w:tblGrid>
+        <w:gridCol w:w="3212"/>
+        <w:gridCol w:w="3213"/>
+        <w:gridCol w:w="3213"/>
+      </w:tblGrid>
+      <w:tr>
+        <w:trPr/>
+        <w:tc>
+          <w:tcPr>
+            <w:tcW w:w="3212" w:type="dxa"/>
+            <w:tcBorders>
+              <w:top w:val="single" w:sz="2" w:space="0" w:color="000000"/>
+              <w:left w:val="single" w:sz="2" w:space="0" w:color="000000"/>
+              <w:bottom w:val="single" w:sz="2" w:space="0" w:color="000000"/>
+              <w:insideH w:val="single" w:sz="2" w:space="0" w:color="000000"/>
+            </w:tcBorders>
+            <w:shd w:fill="auto" w:val="clear"/>
+          </w:tcPr>
+          <w:p>
+            <w:pPr>
+              <w:pStyle w:val="TableContents"/>
+              <w:rPr/>
+            </w:pPr>
+            <w:r>
+              <w:rPr/>
+            </w:r>
+          </w:p>
+        </w:tc>
+        <w:tc>
+          <w:tcPr>
+            <w:tcW w:w="3213" w:type="dxa"/>
+            <w:tcBorders>
+              <w:top w:val="single" w:sz="2" w:space="0" w:color="000000"/>
+              <w:left w:val="single" w:sz="2" w:space="0" w:color="000000"/>
+              <w:bottom w:val="single" w:sz="2" w:space="0" w:color="000000"/>
+              <w:insideH w:val="single" w:sz="2" w:space="0" w:color="000000"/>
+            </w:tcBorders>
+            <w:shd w:fill="auto" w:val="clear"/>
+          </w:tcPr>
+          <w:p>
+            <w:pPr>
+              <w:pStyle w:val="TableContents"/>
+              <w:jc w:val="center"/>
+              <w:rPr>
+                <w:b/>
+                <w:b/>
+                <w:bCs/>
+              </w:rPr>
+            </w:pPr>
+            <w:r>
+              <w:rPr>
+                <w:b/>
+                <w:bCs/>
+              </w:rPr>
+              <w:t>Không dùng Kmeans</w:t>
+            </w:r>
+          </w:p>
+        </w:tc>
+        <w:tc>
+          <w:tcPr>
+            <w:tcW w:w="3213" w:type="dxa"/>
+            <w:tcBorders>
+              <w:top w:val="single" w:sz="2" w:space="0" w:color="000000"/>
+              <w:left w:val="single" w:sz="2" w:space="0" w:color="000000"/>
+              <w:bottom w:val="single" w:sz="2" w:space="0" w:color="000000"/>
+              <w:right w:val="single" w:sz="2" w:space="0" w:color="000000"/>
+              <w:insideH w:val="single" w:sz="2" w:space="0" w:color="000000"/>
+              <w:insideV w:val="single" w:sz="2" w:space="0" w:color="000000"/>
+            </w:tcBorders>
+            <w:shd w:fill="auto" w:val="clear"/>
+          </w:tcPr>
+          <w:p>
+            <w:pPr>
+              <w:pStyle w:val="TableContents"/>
+              <w:jc w:val="center"/>
+              <w:rPr>
+                <w:b/>
+                <w:b/>
+                <w:bCs/>
+              </w:rPr>
+            </w:pPr>
+            <w:r>
+              <w:rPr>
+                <w:b/>
+                <w:bCs/>
+              </w:rPr>
+              <w:t xml:space="preserve">Dùng </w:t>
+            </w:r>
+            <w:r>
+              <w:rPr>
+                <w:b/>
+                <w:bCs/>
+              </w:rPr>
+              <w:t>Kmeans</w:t>
+            </w:r>
+          </w:p>
+        </w:tc>
+      </w:tr>
+      <w:tr>
+        <w:trPr/>
+        <w:tc>
+          <w:tcPr>
+            <w:tcW w:w="3212" w:type="dxa"/>
+            <w:tcBorders>
+              <w:left w:val="single" w:sz="2" w:space="0" w:color="000000"/>
+              <w:bottom w:val="single" w:sz="2" w:space="0" w:color="000000"/>
+              <w:insideH w:val="single" w:sz="2" w:space="0" w:color="000000"/>
+            </w:tcBorders>
+            <w:shd w:fill="auto" w:val="clear"/>
+          </w:tcPr>
+          <w:p>
+            <w:pPr>
+              <w:pStyle w:val="TableContents"/>
+              <w:rPr/>
+            </w:pPr>
+            <w:r>
+              <w:rPr/>
+              <w:t>mAP</w:t>
+            </w:r>
+          </w:p>
+        </w:tc>
+        <w:tc>
+          <w:tcPr>
+            <w:tcW w:w="3213" w:type="dxa"/>
+            <w:tcBorders>
+              <w:left w:val="single" w:sz="2" w:space="0" w:color="000000"/>
+              <w:bottom w:val="single" w:sz="2" w:space="0" w:color="000000"/>
+              <w:insideH w:val="single" w:sz="2" w:space="0" w:color="000000"/>
+            </w:tcBorders>
+            <w:shd w:fill="auto" w:val="clear"/>
+          </w:tcPr>
+          <w:p>
+            <w:pPr>
+              <w:pStyle w:val="TableContents"/>
+              <w:rPr/>
+            </w:pPr>
+            <w:r>
+              <w:rPr/>
+              <w:t>0.82</w:t>
+            </w:r>
+            <w:r>
+              <w:rPr/>
+              <w:t>7</w:t>
+            </w:r>
+          </w:p>
+        </w:tc>
+        <w:tc>
+          <w:tcPr>
+            <w:tcW w:w="3213" w:type="dxa"/>
+            <w:tcBorders>
+              <w:left w:val="single" w:sz="2" w:space="0" w:color="000000"/>
+              <w:bottom w:val="single" w:sz="2" w:space="0" w:color="000000"/>
+              <w:right w:val="single" w:sz="2" w:space="0" w:color="000000"/>
+              <w:insideH w:val="single" w:sz="2" w:space="0" w:color="000000"/>
+              <w:insideV w:val="single" w:sz="2" w:space="0" w:color="000000"/>
+            </w:tcBorders>
+            <w:shd w:fill="auto" w:val="clear"/>
+          </w:tcPr>
+          <w:p>
+            <w:pPr>
+              <w:pStyle w:val="TableContents"/>
+              <w:rPr/>
+            </w:pPr>
+            <w:r>
+              <w:rPr/>
+              <w:t>0.8</w:t>
+            </w:r>
+            <w:r>
+              <w:rPr/>
+              <w:t>40</w:t>
+            </w:r>
+          </w:p>
+        </w:tc>
+      </w:tr>
+      <w:tr>
+        <w:trPr/>
+        <w:tc>
+          <w:tcPr>
+            <w:tcW w:w="3212" w:type="dxa"/>
+            <w:tcBorders>
+              <w:left w:val="single" w:sz="2" w:space="0" w:color="000000"/>
+              <w:bottom w:val="single" w:sz="2" w:space="0" w:color="000000"/>
+              <w:insideH w:val="single" w:sz="2" w:space="0" w:color="000000"/>
+            </w:tcBorders>
+            <w:shd w:fill="auto" w:val="clear"/>
+          </w:tcPr>
+          <w:p>
+            <w:pPr>
+              <w:pStyle w:val="TableContents"/>
+              <w:rPr/>
+            </w:pPr>
+            <w:r>
+              <w:rPr/>
+              <w:t>P@10</w:t>
+            </w:r>
+          </w:p>
+        </w:tc>
+        <w:tc>
+          <w:tcPr>
+            <w:tcW w:w="3213" w:type="dxa"/>
+            <w:tcBorders>
+              <w:left w:val="single" w:sz="2" w:space="0" w:color="000000"/>
+              <w:bottom w:val="single" w:sz="2" w:space="0" w:color="000000"/>
+              <w:insideH w:val="single" w:sz="2" w:space="0" w:color="000000"/>
+            </w:tcBorders>
+            <w:shd w:fill="auto" w:val="clear"/>
+          </w:tcPr>
+          <w:p>
+            <w:pPr>
+              <w:pStyle w:val="TableContents"/>
+              <w:rPr/>
+            </w:pPr>
+            <w:r>
+              <w:rPr/>
+              <w:t>0.8</w:t>
+            </w:r>
+            <w:r>
+              <w:rPr/>
+              <w:t>70</w:t>
+            </w:r>
+          </w:p>
+        </w:tc>
+        <w:tc>
+          <w:tcPr>
+            <w:tcW w:w="3213" w:type="dxa"/>
+            <w:tcBorders>
+              <w:left w:val="single" w:sz="2" w:space="0" w:color="000000"/>
+              <w:bottom w:val="single" w:sz="2" w:space="0" w:color="000000"/>
+              <w:right w:val="single" w:sz="2" w:space="0" w:color="000000"/>
+              <w:insideH w:val="single" w:sz="2" w:space="0" w:color="000000"/>
+              <w:insideV w:val="single" w:sz="2" w:space="0" w:color="000000"/>
+            </w:tcBorders>
+            <w:shd w:fill="auto" w:val="clear"/>
+          </w:tcPr>
+          <w:p>
+            <w:pPr>
+              <w:pStyle w:val="TableContents"/>
+              <w:rPr/>
+            </w:pPr>
+            <w:r>
+              <w:rPr/>
+            </w:r>
+          </w:p>
+        </w:tc>
+      </w:tr>
+      <w:tr>
+        <w:trPr/>
+        <w:tc>
+          <w:tcPr>
+            <w:tcW w:w="3212" w:type="dxa"/>
+            <w:tcBorders>
+              <w:left w:val="single" w:sz="2" w:space="0" w:color="000000"/>
+              <w:bottom w:val="single" w:sz="2" w:space="0" w:color="000000"/>
+              <w:insideH w:val="single" w:sz="2" w:space="0" w:color="000000"/>
+            </w:tcBorders>
+            <w:shd w:fill="auto" w:val="clear"/>
+          </w:tcPr>
+          <w:p>
+            <w:pPr>
+              <w:pStyle w:val="TableContents"/>
+              <w:rPr/>
+            </w:pPr>
+            <w:r>
+              <w:rPr/>
+              <w:t>p@30</w:t>
+            </w:r>
+          </w:p>
+        </w:tc>
+        <w:tc>
+          <w:tcPr>
+            <w:tcW w:w="3213" w:type="dxa"/>
+            <w:tcBorders>
+              <w:left w:val="single" w:sz="2" w:space="0" w:color="000000"/>
+              <w:bottom w:val="single" w:sz="2" w:space="0" w:color="000000"/>
+              <w:insideH w:val="single" w:sz="2" w:space="0" w:color="000000"/>
+            </w:tcBorders>
+            <w:shd w:fill="auto" w:val="clear"/>
+          </w:tcPr>
+          <w:p>
+            <w:pPr>
+              <w:pStyle w:val="TableContents"/>
+              <w:rPr/>
+            </w:pPr>
+            <w:r>
+              <w:rPr/>
+              <w:t>0.85</w:t>
+            </w:r>
+            <w:r>
+              <w:rPr/>
+              <w:t>5</w:t>
+            </w:r>
+          </w:p>
+        </w:tc>
+        <w:tc>
+          <w:tcPr>
+            <w:tcW w:w="3213" w:type="dxa"/>
+            <w:tcBorders>
+              <w:left w:val="single" w:sz="2" w:space="0" w:color="000000"/>
+              <w:bottom w:val="single" w:sz="2" w:space="0" w:color="000000"/>
+              <w:right w:val="single" w:sz="2" w:space="0" w:color="000000"/>
+              <w:insideH w:val="single" w:sz="2" w:space="0" w:color="000000"/>
+              <w:insideV w:val="single" w:sz="2" w:space="0" w:color="000000"/>
+            </w:tcBorders>
+            <w:shd w:fill="auto" w:val="clear"/>
+          </w:tcPr>
+          <w:p>
+            <w:pPr>
+              <w:pStyle w:val="TableContents"/>
+              <w:rPr/>
+            </w:pPr>
+            <w:r>
+              <w:rPr/>
+            </w:r>
+          </w:p>
+        </w:tc>
+      </w:tr>
+      <w:tr>
+        <w:trPr/>
+        <w:tc>
+          <w:tcPr>
+            <w:tcW w:w="3212" w:type="dxa"/>
+            <w:tcBorders>
+              <w:left w:val="single" w:sz="2" w:space="0" w:color="000000"/>
+              <w:bottom w:val="single" w:sz="2" w:space="0" w:color="000000"/>
+              <w:insideH w:val="single" w:sz="2" w:space="0" w:color="000000"/>
+            </w:tcBorders>
+            <w:shd w:fill="auto" w:val="clear"/>
+          </w:tcPr>
+          <w:p>
+            <w:pPr>
+              <w:pStyle w:val="TableContents"/>
+              <w:rPr/>
+            </w:pPr>
+            <w:r>
+              <w:rPr/>
+              <w:t>P@50</w:t>
+            </w:r>
+          </w:p>
+        </w:tc>
+        <w:tc>
+          <w:tcPr>
+            <w:tcW w:w="3213" w:type="dxa"/>
+            <w:tcBorders>
+              <w:left w:val="single" w:sz="2" w:space="0" w:color="000000"/>
+              <w:bottom w:val="single" w:sz="2" w:space="0" w:color="000000"/>
+              <w:insideH w:val="single" w:sz="2" w:space="0" w:color="000000"/>
+            </w:tcBorders>
+            <w:shd w:fill="auto" w:val="clear"/>
+          </w:tcPr>
+          <w:p>
+            <w:pPr>
+              <w:pStyle w:val="TableContents"/>
+              <w:rPr/>
+            </w:pPr>
+            <w:r>
+              <w:rPr/>
+              <w:t>0.84</w:t>
+            </w:r>
+            <w:r>
+              <w:rPr/>
+              <w:t>9</w:t>
+            </w:r>
+          </w:p>
+        </w:tc>
+        <w:tc>
+          <w:tcPr>
+            <w:tcW w:w="3213" w:type="dxa"/>
+            <w:tcBorders>
+              <w:left w:val="single" w:sz="2" w:space="0" w:color="000000"/>
+              <w:bottom w:val="single" w:sz="2" w:space="0" w:color="000000"/>
+              <w:right w:val="single" w:sz="2" w:space="0" w:color="000000"/>
+              <w:insideH w:val="single" w:sz="2" w:space="0" w:color="000000"/>
+              <w:insideV w:val="single" w:sz="2" w:space="0" w:color="000000"/>
+            </w:tcBorders>
+            <w:shd w:fill="auto" w:val="clear"/>
+          </w:tcPr>
+          <w:p>
+            <w:pPr>
+              <w:pStyle w:val="TableContents"/>
+              <w:rPr/>
+            </w:pPr>
+            <w:r>
+              <w:rPr/>
+            </w:r>
+          </w:p>
+        </w:tc>
+      </w:tr>
+    </w:tbl>
+    <w:p>
+      <w:pPr>
+        <w:pStyle w:val="Normal"/>
+        <w:jc w:val="both"/>
+        <w:rPr>
+          <w:sz w:val="28"/>
+          <w:szCs w:val="28"/>
+        </w:rPr>
+      </w:pPr>
+      <w:r>
+        <w:rPr>
+          <w:sz w:val="28"/>
+          <w:szCs w:val="28"/>
+        </w:rPr>
       </w:r>
     </w:p>
     <w:sectPr>

</xml_diff>